<commit_message>
training data prompts update 2
</commit_message>
<xml_diff>
--- a/questionsForTraining.docx
+++ b/questionsForTraining.docx
@@ -2872,6 +2872,552 @@
     <w:p>
       <w:r>
         <w:t>What's your nighttime routine like?</w:t>
+      </w:r>
+    </w:p>
+    <w:p/>
+    <w:p/>
+    <w:p/>
+    <w:p/>
+    <w:p/>
+    <w:p/>
+    <w:p/>
+    <w:p/>
+    <w:p/>
+    <w:p/>
+    <w:p/>
+    <w:p/>
+    <w:p/>
+    <w:p>
+      <w:r>
+        <w:lastRenderedPageBreak/>
+        <w:t>Personal Set 2 GPT4:</w:t>
+      </w:r>
+    </w:p>
+    <w:p>
+      <w:r>
+        <w:t>Have you ever worked on a project that failed? If so, what were the lessons learned?</w:t>
+      </w:r>
+    </w:p>
+    <w:p>
+      <w:r>
+        <w:t>How do you deal with difficult colleagues in the workplace?</w:t>
+      </w:r>
+    </w:p>
+    <w:p>
+      <w:r>
+        <w:t xml:space="preserve">Have you ever had to handle </w:t>
+      </w:r>
+      <w:proofErr w:type="gramStart"/>
+      <w:r>
+        <w:t>a crisis situation</w:t>
+      </w:r>
+      <w:proofErr w:type="gramEnd"/>
+      <w:r>
+        <w:t xml:space="preserve"> at work? What was your approach?</w:t>
+      </w:r>
+    </w:p>
+    <w:p>
+      <w:r>
+        <w:t>Do you have any experience working with international teams or clients?</w:t>
+      </w:r>
+    </w:p>
+    <w:p>
+      <w:r>
+        <w:t>What's a professional skill you're currently working on developing?</w:t>
+      </w:r>
+    </w:p>
+    <w:p>
+      <w:r>
+        <w:t>How do you approach on-going learning in your field?</w:t>
+      </w:r>
+    </w:p>
+    <w:p>
+      <w:r>
+        <w:t>What was the last conference or seminar you attended for professional growth?</w:t>
+      </w:r>
+    </w:p>
+    <w:p>
+      <w:r>
+        <w:t>How do you apply your skills and knowledge outside of work?</w:t>
+      </w:r>
+    </w:p>
+    <w:p>
+      <w:r>
+        <w:t>How would you describe your approach to decision making?</w:t>
+      </w:r>
+    </w:p>
+    <w:p>
+      <w:r>
+        <w:t>How do you celebrate your successes?</w:t>
+      </w:r>
+    </w:p>
+    <w:p>
+      <w:r>
+        <w:t>What has been your biggest professional disappointment, and how did you recover?</w:t>
+      </w:r>
+    </w:p>
+    <w:p>
+      <w:r>
+        <w:t>What was the most innovative project you have worked on?</w:t>
+      </w:r>
+    </w:p>
+    <w:p>
+      <w:r>
+        <w:t>What motivates you when you face challenges at work?</w:t>
+      </w:r>
+    </w:p>
+    <w:p>
+      <w:r>
+        <w:t>How do you approach work-life integration?</w:t>
+      </w:r>
+    </w:p>
+    <w:p>
+      <w:r>
+        <w:t>What was the most interesting problem you've had to solve at work recently?</w:t>
+      </w:r>
+    </w:p>
+    <w:p>
+      <w:r>
+        <w:t>Do you have a ritual or routine that helps you get into a productive mode?</w:t>
+      </w:r>
+    </w:p>
+    <w:p>
+      <w:r>
+        <w:t>How do you balance perfectionism with meeting deadlines?</w:t>
+      </w:r>
+    </w:p>
+    <w:p>
+      <w:r>
+        <w:t>What was the most rewarding feedback you've received?</w:t>
+      </w:r>
+    </w:p>
+    <w:p>
+      <w:r>
+        <w:t>How do you approach networking within your industry?</w:t>
+      </w:r>
+    </w:p>
+    <w:p>
+      <w:r>
+        <w:t>What was the last book you read that had an impact on your professional life?</w:t>
+      </w:r>
+    </w:p>
+    <w:p>
+      <w:r>
+        <w:t>How have you adjusted to the trend of remote work?</w:t>
+      </w:r>
+    </w:p>
+    <w:p>
+      <w:r>
+        <w:t>What strategies do you use to maintain focus while working on a complex project?</w:t>
+      </w:r>
+    </w:p>
+    <w:p>
+      <w:r>
+        <w:t>How do you ensure you're continually growing in your career?</w:t>
+      </w:r>
+    </w:p>
+    <w:p>
+      <w:r>
+        <w:t>Have you ever pursued a passion project? If so, what was it?</w:t>
+      </w:r>
+    </w:p>
+    <w:p>
+      <w:r>
+        <w:t>Do you engage in any mindfulness practices?</w:t>
+      </w:r>
+    </w:p>
+    <w:p>
+      <w:r>
+        <w:t>How do you ensure you maintain a healthy lifestyle with a busy career?</w:t>
+      </w:r>
+    </w:p>
+    <w:p>
+      <w:r>
+        <w:t>Do you have a bucket list? If so, what's one thing on it?</w:t>
+      </w:r>
+    </w:p>
+    <w:p>
+      <w:r>
+        <w:t>What was the last piece of technology or software that made you excited?</w:t>
+      </w:r>
+    </w:p>
+    <w:p>
+      <w:r>
+        <w:lastRenderedPageBreak/>
+        <w:t>How do you keep up with industry trends and news?</w:t>
+      </w:r>
+    </w:p>
+    <w:p>
+      <w:r>
+        <w:t>Have you ever taken a sabbatical? If so, what did you do during that time?</w:t>
+      </w:r>
+    </w:p>
+    <w:p>
+      <w:r>
+        <w:t>How do you approach goal setting?</w:t>
+      </w:r>
+    </w:p>
+    <w:p>
+      <w:r>
+        <w:t>Have you ever had to adapt to a significant change in your job or industry?</w:t>
+      </w:r>
+    </w:p>
+    <w:p>
+      <w:r>
+        <w:t>How have your past experiences shaped your work ethic?</w:t>
+      </w:r>
+    </w:p>
+    <w:p>
+      <w:r>
+        <w:t>How do you measure success in your job?</w:t>
+      </w:r>
+    </w:p>
+    <w:p>
+      <w:r>
+        <w:t>What steps do you take to ensure you meet deadlines?</w:t>
+      </w:r>
+    </w:p>
+    <w:p>
+      <w:r>
+        <w:t>What does a good work environment look like to you?</w:t>
+      </w:r>
+    </w:p>
+    <w:p>
+      <w:r>
+        <w:t>How have you made a positive impact in your past roles?</w:t>
+      </w:r>
+    </w:p>
+    <w:p>
+      <w:r>
+        <w:t>Have you ever started a business or side hustle? If so, what was it?</w:t>
+      </w:r>
+    </w:p>
+    <w:p>
+      <w:r>
+        <w:t>What's your approach to handling criticism?</w:t>
+      </w:r>
+    </w:p>
+    <w:p>
+      <w:r>
+        <w:t>How do you ensure you're always learning something new?</w:t>
+      </w:r>
+    </w:p>
+    <w:p>
+      <w:r>
+        <w:t>What's a memorable moment of collaboration you've experienced in your career?</w:t>
+      </w:r>
+    </w:p>
+    <w:p>
+      <w:r>
+        <w:t>Have you mentored others in your field?</w:t>
+      </w:r>
+    </w:p>
+    <w:p>
+      <w:r>
+        <w:t>How do you keep a positive mindset in challenging situations?</w:t>
+      </w:r>
+    </w:p>
+    <w:p>
+      <w:r>
+        <w:t>Have you ever reinvented or redirected your career?</w:t>
+      </w:r>
+    </w:p>
+    <w:p>
+      <w:r>
+        <w:t>What's your strategy for managing workplace stress?</w:t>
+      </w:r>
+    </w:p>
+    <w:p>
+      <w:r>
+        <w:t>What's one unexpected skill you've developed in your career?</w:t>
+      </w:r>
+    </w:p>
+    <w:p>
+      <w:r>
+        <w:t>How do you navigate workplace politics?</w:t>
+      </w:r>
+    </w:p>
+    <w:p>
+      <w:r>
+        <w:t>What's a cause you're passionate about, and how do you contribute to it?</w:t>
+      </w:r>
+    </w:p>
+    <w:p>
+      <w:r>
+        <w:t>How do you maintain strong relationships with your colleagues?</w:t>
+      </w:r>
+    </w:p>
+    <w:p>
+      <w:r>
+        <w:t>Have you ever had to negotiate a salary or a contract?</w:t>
+      </w:r>
+    </w:p>
+    <w:p>
+      <w:r>
+        <w:t>Do you use any productivity tools or hacks to improve your efficiency at work?</w:t>
+      </w:r>
+    </w:p>
+    <w:p>
+      <w:r>
+        <w:t>How do you approach work-related travel?</w:t>
+      </w:r>
+    </w:p>
+    <w:p>
+      <w:r>
+        <w:t>How have you handled work during a personal crisis?</w:t>
+      </w:r>
+    </w:p>
+    <w:p>
+      <w:r>
+        <w:t>What role does physical health play in your work-life balance?</w:t>
+      </w:r>
+    </w:p>
+    <w:p>
+      <w:r>
+        <w:t>How do you approach big decisions?</w:t>
+      </w:r>
+    </w:p>
+    <w:p>
+      <w:r>
+        <w:t>What was the last project you led and what was its outcome?</w:t>
+      </w:r>
+    </w:p>
+    <w:p>
+      <w:r>
+        <w:t>Do you have a routine or practice that helps you maintain mental health?</w:t>
+      </w:r>
+    </w:p>
+    <w:p>
+      <w:r>
+        <w:lastRenderedPageBreak/>
+        <w:t>How do you foster diversity and inclusivity in your work environment?</w:t>
+      </w:r>
+    </w:p>
+    <w:p>
+      <w:r>
+        <w:t>Have you ever worked in a startup environment? If so, how was it different from a corporate job?</w:t>
+      </w:r>
+    </w:p>
+    <w:p>
+      <w:r>
+        <w:t>Have you ever turned down a job offer? If so, why?</w:t>
+      </w:r>
+    </w:p>
+    <w:p>
+      <w:r>
+        <w:t>How do you approach continuing education in your field?</w:t>
+      </w:r>
+    </w:p>
+    <w:p>
+      <w:r>
+        <w:t>Have you had to manage a team remotely? If so, what challenges did you face and how did you handle them?</w:t>
+      </w:r>
+    </w:p>
+    <w:p>
+      <w:r>
+        <w:t>How do you handle unexpected interruptions or disruptions to your work schedule?</w:t>
+      </w:r>
+    </w:p>
+    <w:p>
+      <w:r>
+        <w:t>What was your biggest takeaway from your educational experience?</w:t>
+      </w:r>
+    </w:p>
+    <w:p>
+      <w:r>
+        <w:t>Have you ever worked in a cross-functional team? What was the experience like?</w:t>
+      </w:r>
+    </w:p>
+    <w:p>
+      <w:r>
+        <w:t>How do you deal with burnout?</w:t>
+      </w:r>
+    </w:p>
+    <w:p>
+      <w:r>
+        <w:t>Have you ever had to let someone go? How did you handle it?</w:t>
+      </w:r>
+    </w:p>
+    <w:p>
+      <w:r>
+        <w:t>What was the last thing you did that was out of your comfort zone?</w:t>
+      </w:r>
+    </w:p>
+    <w:p>
+      <w:r>
+        <w:t>How do you approach office politics?</w:t>
+      </w:r>
+    </w:p>
+    <w:p>
+      <w:r>
+        <w:t>Have you ever dealt with a difficult boss or manager? How did you manage the situation?</w:t>
+      </w:r>
+    </w:p>
+    <w:p>
+      <w:r>
+        <w:t>What role does your family play in your career decisions?</w:t>
+      </w:r>
+    </w:p>
+    <w:p>
+      <w:r>
+        <w:t>What are some environmental sustainability practices you follow?</w:t>
+      </w:r>
+    </w:p>
+    <w:p>
+      <w:r>
+        <w:t>Have you ever worked in a multicultural environment? How was the experience?</w:t>
+      </w:r>
+    </w:p>
+    <w:p>
+      <w:r>
+        <w:t>How do you keep yourself motivated during a long project?</w:t>
+      </w:r>
+    </w:p>
+    <w:p>
+      <w:r>
+        <w:t>Have you ever faced a moral or ethical dilemma at work? How did you handle it?</w:t>
+      </w:r>
+    </w:p>
+    <w:p>
+      <w:r>
+        <w:t>What is your approach to personal branding?</w:t>
+      </w:r>
+    </w:p>
+    <w:p>
+      <w:r>
+        <w:t>Have you ever been in a leadership position? What were your primary responsibilities?</w:t>
+      </w:r>
+    </w:p>
+    <w:p>
+      <w:r>
+        <w:t>What is your favorite aspect of remote work? And what challenges have you faced?</w:t>
+      </w:r>
+    </w:p>
+    <w:p>
+      <w:r>
+        <w:t>What social media platforms do you use for professional networking?</w:t>
+      </w:r>
+    </w:p>
+    <w:p>
+      <w:r>
+        <w:t>Have you ever faced a significant career setback? How did you overcome it?</w:t>
+      </w:r>
+    </w:p>
+    <w:p>
+      <w:r>
+        <w:t>How do you deal with conflict within a team?</w:t>
+      </w:r>
+    </w:p>
+    <w:p>
+      <w:r>
+        <w:t>What was the last new skill you learned, and why did you choose it?</w:t>
+      </w:r>
+    </w:p>
+    <w:p>
+      <w:r>
+        <w:t>Have you ever had to work with a tight budget? How did you manage it?</w:t>
+      </w:r>
+    </w:p>
+    <w:p>
+      <w:r>
+        <w:t>What role does feedback play in your work?</w:t>
+      </w:r>
+    </w:p>
+    <w:p>
+      <w:r>
+        <w:t>How have you used technology to improve your productivity or skills?</w:t>
+      </w:r>
+    </w:p>
+    <w:p>
+      <w:r>
+        <w:lastRenderedPageBreak/>
+        <w:t>What was the last major challenge you solved at work?</w:t>
+      </w:r>
+    </w:p>
+    <w:p>
+      <w:r>
+        <w:t xml:space="preserve">Have you ever faced a situation where you had to </w:t>
+      </w:r>
+      <w:proofErr w:type="gramStart"/>
+      <w:r>
+        <w:t>make a decision</w:t>
+      </w:r>
+      <w:proofErr w:type="gramEnd"/>
+      <w:r>
+        <w:t xml:space="preserve"> with incomplete information? How did you handle it?</w:t>
+      </w:r>
+    </w:p>
+    <w:p>
+      <w:r>
+        <w:t xml:space="preserve">How do you maintain </w:t>
+      </w:r>
+      <w:proofErr w:type="gramStart"/>
+      <w:r>
+        <w:t>balance</w:t>
+      </w:r>
+      <w:proofErr w:type="gramEnd"/>
+      <w:r>
+        <w:t xml:space="preserve"> between your personal life and work?</w:t>
+      </w:r>
+    </w:p>
+    <w:p>
+      <w:r>
+        <w:t>What would you do if you disagreed with your superior's decision?</w:t>
+      </w:r>
+    </w:p>
+    <w:p>
+      <w:r>
+        <w:t>What are some professional accomplishments that you're most proud of?</w:t>
+      </w:r>
+    </w:p>
+    <w:p>
+      <w:r>
+        <w:t>Have you ever been in a situation where you had to stand up for your values at work?</w:t>
+      </w:r>
+    </w:p>
+    <w:p>
+      <w:r>
+        <w:t>Have you ever implemented a new idea or strategy at your workplace? What was the result?</w:t>
+      </w:r>
+    </w:p>
+    <w:p>
+      <w:r>
+        <w:t>How do you prioritize tasks when everything seems important?</w:t>
+      </w:r>
+    </w:p>
+    <w:p>
+      <w:r>
+        <w:t>How do you maintain a high level of energy during your workday?</w:t>
+      </w:r>
+    </w:p>
+    <w:p>
+      <w:r>
+        <w:t>What strategies do you use to handle high-pressure situations?</w:t>
+      </w:r>
+    </w:p>
+    <w:p>
+      <w:r>
+        <w:t>Have you ever dealt with imposter syndrome? If so, how did you overcome it?</w:t>
+      </w:r>
+    </w:p>
+    <w:p>
+      <w:r>
+        <w:t>What role does creativity play in your work?</w:t>
+      </w:r>
+    </w:p>
+    <w:p>
+      <w:r>
+        <w:t>Have you ever had a professional failure? What did you learn from it?</w:t>
+      </w:r>
+    </w:p>
+    <w:p>
+      <w:r>
+        <w:t>How do you ensure you are proactive in your role?</w:t>
+      </w:r>
+    </w:p>
+    <w:p>
+      <w:r>
+        <w:t>What professional boundaries have you set for yourself?</w:t>
       </w:r>
     </w:p>
     <w:sectPr>
@@ -3641,6 +4187,7 @@
   <w:style w:type="character" w:default="1" w:styleId="DefaultParagraphFont">
     <w:name w:val="Default Paragraph Font"/>
     <w:uiPriority w:val="1"/>
+    <w:semiHidden/>
     <w:unhideWhenUsed/>
   </w:style>
   <w:style w:type="table" w:default="1" w:styleId="TableNormal">

</xml_diff>